<commit_message>
Added my reflection to Report and summary of tasks.
</commit_message>
<xml_diff>
--- a/Mid-Year/Vini's logbook.docx
+++ b/Mid-Year/Vini's logbook.docx
@@ -2851,124 +2851,6 @@
       <w:tr>
         <w:tc>
           <w:tcPr>
-            <w:tcW w:w="555" w:type="dxa"/>
-            <w:vMerge/>
-          </w:tcPr>
-          <w:p>
-            <w:pPr>
-              <w:spacing w:after="0" w:line="240" w:lineRule="auto"/>
-              <w:jc w:val="center"/>
-              <w:rPr>
-                <w:rFonts w:eastAsia="Times New Roman" w:cstheme="minorHAnsi"/>
-                <w:sz w:val="20"/>
-                <w:szCs w:val="20"/>
-                <w:lang w:eastAsia="en-NZ"/>
-              </w:rPr>
-            </w:pPr>
-          </w:p>
-        </w:tc>
-        <w:tc>
-          <w:tcPr>
-            <w:tcW w:w="2729" w:type="dxa"/>
-            <w:tcMar>
-              <w:top w:w="80" w:type="dxa"/>
-              <w:left w:w="80" w:type="dxa"/>
-              <w:bottom w:w="80" w:type="dxa"/>
-              <w:right w:w="80" w:type="dxa"/>
-            </w:tcMar>
-            <w:hideMark/>
-          </w:tcPr>
-          <w:p>
-            <w:pPr>
-              <w:spacing w:after="0" w:line="240" w:lineRule="auto"/>
-              <w:jc w:val="center"/>
-              <w:rPr>
-                <w:rFonts w:eastAsia="Times New Roman" w:cstheme="minorHAnsi"/>
-                <w:sz w:val="20"/>
-                <w:szCs w:val="20"/>
-                <w:lang w:eastAsia="en-NZ"/>
-              </w:rPr>
-            </w:pPr>
-            <w:r>
-              <w:rPr>
-                <w:rFonts w:eastAsia="Times New Roman" w:cstheme="minorHAnsi"/>
-                <w:sz w:val="20"/>
-                <w:szCs w:val="20"/>
-                <w:lang w:eastAsia="en-NZ"/>
-              </w:rPr>
-              <w:t>Register to Logbooks and minutes</w:t>
-            </w:r>
-          </w:p>
-        </w:tc>
-        <w:tc>
-          <w:tcPr>
-            <w:tcW w:w="1015" w:type="dxa"/>
-            <w:tcMar>
-              <w:top w:w="80" w:type="dxa"/>
-              <w:left w:w="80" w:type="dxa"/>
-              <w:bottom w:w="80" w:type="dxa"/>
-              <w:right w:w="80" w:type="dxa"/>
-            </w:tcMar>
-            <w:hideMark/>
-          </w:tcPr>
-          <w:p>
-            <w:pPr>
-              <w:spacing w:after="0" w:line="240" w:lineRule="auto"/>
-              <w:jc w:val="center"/>
-              <w:rPr>
-                <w:rFonts w:eastAsia="Times New Roman" w:cstheme="minorHAnsi"/>
-                <w:sz w:val="20"/>
-                <w:szCs w:val="20"/>
-                <w:lang w:eastAsia="en-NZ"/>
-              </w:rPr>
-            </w:pPr>
-            <w:r>
-              <w:rPr>
-                <w:rFonts w:eastAsia="Times New Roman" w:cstheme="minorHAnsi"/>
-                <w:sz w:val="20"/>
-                <w:szCs w:val="20"/>
-                <w:lang w:eastAsia="en-NZ"/>
-              </w:rPr>
-              <w:t>1</w:t>
-            </w:r>
-          </w:p>
-        </w:tc>
-        <w:tc>
-          <w:tcPr>
-            <w:tcW w:w="5330" w:type="dxa"/>
-            <w:tcMar>
-              <w:top w:w="80" w:type="dxa"/>
-              <w:left w:w="80" w:type="dxa"/>
-              <w:bottom w:w="80" w:type="dxa"/>
-              <w:right w:w="80" w:type="dxa"/>
-            </w:tcMar>
-            <w:hideMark/>
-          </w:tcPr>
-          <w:p>
-            <w:pPr>
-              <w:spacing w:after="0" w:line="240" w:lineRule="auto"/>
-              <w:rPr>
-                <w:rFonts w:eastAsia="Times New Roman" w:cstheme="minorHAnsi"/>
-                <w:sz w:val="20"/>
-                <w:szCs w:val="20"/>
-                <w:lang w:eastAsia="en-NZ"/>
-              </w:rPr>
-            </w:pPr>
-            <w:r>
-              <w:rPr>
-                <w:rFonts w:eastAsia="Times New Roman" w:cstheme="minorHAnsi"/>
-                <w:sz w:val="20"/>
-                <w:szCs w:val="20"/>
-                <w:lang w:eastAsia="en-NZ"/>
-              </w:rPr>
-              <w:t> </w:t>
-            </w:r>
-          </w:p>
-        </w:tc>
-      </w:tr>
-      <w:tr>
-        <w:tc>
-          <w:tcPr>
             <w:tcW w:w="9629" w:type="dxa"/>
             <w:gridSpan w:val="4"/>
             <w:shd w:val="clear" w:color="auto" w:fill="D0CECE" w:themeFill="background2" w:themeFillShade="E6"/>
@@ -3802,7 +3684,6 @@
         <w:tc>
           <w:tcPr>
             <w:tcW w:w="555" w:type="dxa"/>
-            <w:vMerge w:val="restart"/>
           </w:tcPr>
           <w:p>
             <w:pPr>
@@ -3942,124 +3823,6 @@
                 <w:lang w:eastAsia="en-NZ"/>
               </w:rPr>
               <w:t xml:space="preserve"> Received Feedback of our proposal and recommendations</w:t>
-            </w:r>
-          </w:p>
-        </w:tc>
-      </w:tr>
-      <w:tr>
-        <w:tc>
-          <w:tcPr>
-            <w:tcW w:w="555" w:type="dxa"/>
-            <w:vMerge/>
-          </w:tcPr>
-          <w:p>
-            <w:pPr>
-              <w:spacing w:after="0" w:line="240" w:lineRule="auto"/>
-              <w:jc w:val="center"/>
-              <w:rPr>
-                <w:rFonts w:eastAsia="Times New Roman" w:cstheme="minorHAnsi"/>
-                <w:sz w:val="20"/>
-                <w:szCs w:val="20"/>
-                <w:lang w:eastAsia="en-NZ"/>
-              </w:rPr>
-            </w:pPr>
-          </w:p>
-        </w:tc>
-        <w:tc>
-          <w:tcPr>
-            <w:tcW w:w="2729" w:type="dxa"/>
-            <w:tcMar>
-              <w:top w:w="80" w:type="dxa"/>
-              <w:left w:w="80" w:type="dxa"/>
-              <w:bottom w:w="80" w:type="dxa"/>
-              <w:right w:w="80" w:type="dxa"/>
-            </w:tcMar>
-            <w:hideMark/>
-          </w:tcPr>
-          <w:p>
-            <w:pPr>
-              <w:spacing w:after="0" w:line="240" w:lineRule="auto"/>
-              <w:jc w:val="center"/>
-              <w:rPr>
-                <w:rFonts w:eastAsia="Times New Roman" w:cstheme="minorHAnsi"/>
-                <w:sz w:val="20"/>
-                <w:szCs w:val="20"/>
-                <w:lang w:eastAsia="en-NZ"/>
-              </w:rPr>
-            </w:pPr>
-            <w:r>
-              <w:rPr>
-                <w:rFonts w:eastAsia="Times New Roman" w:cstheme="minorHAnsi"/>
-                <w:sz w:val="20"/>
-                <w:szCs w:val="20"/>
-                <w:lang w:eastAsia="en-NZ"/>
-              </w:rPr>
-              <w:t>Register to Logbooks and minutes</w:t>
-            </w:r>
-          </w:p>
-        </w:tc>
-        <w:tc>
-          <w:tcPr>
-            <w:tcW w:w="1015" w:type="dxa"/>
-            <w:tcMar>
-              <w:top w:w="80" w:type="dxa"/>
-              <w:left w:w="80" w:type="dxa"/>
-              <w:bottom w:w="80" w:type="dxa"/>
-              <w:right w:w="80" w:type="dxa"/>
-            </w:tcMar>
-            <w:hideMark/>
-          </w:tcPr>
-          <w:p>
-            <w:pPr>
-              <w:spacing w:after="0" w:line="240" w:lineRule="auto"/>
-              <w:jc w:val="center"/>
-              <w:rPr>
-                <w:rFonts w:eastAsia="Times New Roman" w:cstheme="minorHAnsi"/>
-                <w:sz w:val="20"/>
-                <w:szCs w:val="20"/>
-                <w:lang w:eastAsia="en-NZ"/>
-              </w:rPr>
-            </w:pPr>
-            <w:r>
-              <w:rPr>
-                <w:rFonts w:eastAsia="Times New Roman" w:cstheme="minorHAnsi"/>
-                <w:sz w:val="20"/>
-                <w:szCs w:val="20"/>
-                <w:lang w:eastAsia="en-NZ"/>
-              </w:rPr>
-              <w:t>1</w:t>
-            </w:r>
-          </w:p>
-        </w:tc>
-        <w:tc>
-          <w:tcPr>
-            <w:tcW w:w="5330" w:type="dxa"/>
-            <w:tcMar>
-              <w:top w:w="80" w:type="dxa"/>
-              <w:left w:w="80" w:type="dxa"/>
-              <w:bottom w:w="80" w:type="dxa"/>
-              <w:right w:w="80" w:type="dxa"/>
-            </w:tcMar>
-            <w:hideMark/>
-          </w:tcPr>
-          <w:p>
-            <w:pPr>
-              <w:spacing w:after="0" w:line="240" w:lineRule="auto"/>
-              <w:rPr>
-                <w:rFonts w:eastAsia="Times New Roman" w:cstheme="minorHAnsi"/>
-                <w:sz w:val="20"/>
-                <w:szCs w:val="20"/>
-                <w:lang w:eastAsia="en-NZ"/>
-              </w:rPr>
-            </w:pPr>
-            <w:r>
-              <w:rPr>
-                <w:rFonts w:eastAsia="Times New Roman" w:cstheme="minorHAnsi"/>
-                <w:sz w:val="20"/>
-                <w:szCs w:val="20"/>
-                <w:lang w:eastAsia="en-NZ"/>
-              </w:rPr>
-              <w:t> </w:t>
             </w:r>
           </w:p>
         </w:tc>
@@ -4470,7 +4233,6 @@
                 <w:szCs w:val="20"/>
                 <w:lang w:eastAsia="en-NZ"/>
               </w:rPr>
-              <w:lastRenderedPageBreak/>
               <w:t>Group Meeting</w:t>
             </w:r>
           </w:p>
@@ -4910,7 +4672,17 @@
                 <w:szCs w:val="20"/>
                 <w:lang w:eastAsia="en-NZ"/>
               </w:rPr>
-              <w:t xml:space="preserve"> do and that would be simple and clear enough to carry out independently. Question such as what part of the feasibility study should be done first and why? Who should do them and why? Who should work with whom? Listed missing documents such change management plan and quality management plan. </w:t>
+              <w:t xml:space="preserve"> do and that would be simple and clear enough to carry out independently. Question such as what part of the feasibility study should be </w:t>
+            </w:r>
+            <w:r>
+              <w:rPr>
+                <w:rFonts w:eastAsia="Times New Roman" w:cstheme="minorHAnsi"/>
+                <w:sz w:val="20"/>
+                <w:szCs w:val="20"/>
+                <w:lang w:eastAsia="en-NZ"/>
+              </w:rPr>
+              <w:lastRenderedPageBreak/>
+              <w:t xml:space="preserve">done first and why? Who should do them and why? Who should work with whom? Listed missing documents such change management plan and quality management plan. </w:t>
             </w:r>
           </w:p>
         </w:tc>
@@ -7024,7 +6796,7 @@
                 <w:szCs w:val="20"/>
                 <w:lang w:eastAsia="en-NZ"/>
               </w:rPr>
-              <w:t>103</w:t>
+              <w:t>101</w:t>
             </w:r>
           </w:p>
         </w:tc>
@@ -7269,8 +7041,6 @@
         </w:rPr>
         <w:t>OneNote</w:t>
       </w:r>
-      <w:bookmarkStart w:id="0" w:name="_GoBack"/>
-      <w:bookmarkEnd w:id="0"/>
       <w:r>
         <w:rPr>
           <w:rFonts w:cstheme="minorHAnsi"/>
@@ -7467,63 +7237,7 @@
           <w:sz w:val="20"/>
           <w:szCs w:val="20"/>
         </w:rPr>
-        <w:t xml:space="preserve"> enough </w:t>
-      </w:r>
-      <w:r>
-        <w:rPr>
-          <w:rFonts w:cstheme="minorHAnsi"/>
-          <w:sz w:val="20"/>
-          <w:szCs w:val="20"/>
-        </w:rPr>
-        <w:t>have been explored</w:t>
-      </w:r>
-      <w:r>
-        <w:rPr>
-          <w:rFonts w:cstheme="minorHAnsi"/>
-          <w:sz w:val="20"/>
-          <w:szCs w:val="20"/>
-        </w:rPr>
-        <w:t>,</w:t>
-      </w:r>
-      <w:r>
-        <w:rPr>
-          <w:rFonts w:cstheme="minorHAnsi"/>
-          <w:sz w:val="20"/>
-          <w:szCs w:val="20"/>
-        </w:rPr>
-        <w:t xml:space="preserve"> </w:t>
-      </w:r>
-      <w:r>
-        <w:rPr>
-          <w:rFonts w:cstheme="minorHAnsi"/>
-          <w:sz w:val="20"/>
-          <w:szCs w:val="20"/>
-        </w:rPr>
-        <w:t xml:space="preserve">to add some more to my list </w:t>
-      </w:r>
-      <w:r>
-        <w:rPr>
-          <w:rFonts w:cstheme="minorHAnsi"/>
-          <w:sz w:val="20"/>
-          <w:szCs w:val="20"/>
-        </w:rPr>
-        <w:t>we have got familiarized with Feature driven development(FDD) and Kanban, Slack and even seen how a project plan is useful</w:t>
-      </w:r>
-      <w:r>
-        <w:rPr>
-          <w:rFonts w:cstheme="minorHAnsi"/>
-          <w:sz w:val="20"/>
-          <w:szCs w:val="20"/>
-        </w:rPr>
-        <w:t xml:space="preserve"> </w:t>
-      </w:r>
-      <w:r>
-        <w:rPr>
-          <w:rFonts w:cstheme="minorHAnsi"/>
-          <w:sz w:val="20"/>
-          <w:szCs w:val="20"/>
-        </w:rPr>
-        <w:t xml:space="preserve">for instance. </w:t>
+        <w:t xml:space="preserve"> enough have been explored, to add some more to my list we have got familiarized with Feature driven development(FDD) and Kanban, Slack and even seen how a project plan is useful for instance. </w:t>
       </w:r>
       <w:r>
         <w:rPr>
@@ -7541,6 +7255,652 @@
         </w:rPr>
         <w:t xml:space="preserve"> but little by little we have achieved our goals. </w:t>
       </w:r>
+      <w:bookmarkStart w:id="0" w:name="_GoBack"/>
+      <w:bookmarkEnd w:id="0"/>
+    </w:p>
+    <w:tbl>
+      <w:tblPr>
+        <w:tblStyle w:val="TableGrid"/>
+        <w:tblW w:w="0" w:type="auto"/>
+        <w:tblLook w:val="04A0" w:firstRow="1" w:lastRow="0" w:firstColumn="1" w:lastColumn="0" w:noHBand="0" w:noVBand="1"/>
+      </w:tblPr>
+      <w:tblGrid>
+        <w:gridCol w:w="2405"/>
+        <w:gridCol w:w="1418"/>
+        <w:gridCol w:w="5193"/>
+      </w:tblGrid>
+      <w:tr>
+        <w:tc>
+          <w:tcPr>
+            <w:tcW w:w="2405" w:type="dxa"/>
+          </w:tcPr>
+          <w:p>
+            <w:pPr>
+              <w:jc w:val="center"/>
+              <w:rPr>
+                <w:rFonts w:cstheme="minorHAnsi"/>
+                <w:sz w:val="20"/>
+                <w:szCs w:val="20"/>
+              </w:rPr>
+            </w:pPr>
+            <w:r>
+              <w:rPr>
+                <w:rFonts w:cstheme="minorHAnsi"/>
+                <w:sz w:val="20"/>
+                <w:szCs w:val="20"/>
+              </w:rPr>
+              <w:t>Activity</w:t>
+            </w:r>
+          </w:p>
+        </w:tc>
+        <w:tc>
+          <w:tcPr>
+            <w:tcW w:w="1418" w:type="dxa"/>
+          </w:tcPr>
+          <w:p>
+            <w:pPr>
+              <w:jc w:val="center"/>
+              <w:rPr>
+                <w:rFonts w:cstheme="minorHAnsi"/>
+                <w:sz w:val="20"/>
+                <w:szCs w:val="20"/>
+              </w:rPr>
+            </w:pPr>
+            <w:r>
+              <w:rPr>
+                <w:rFonts w:cstheme="minorHAnsi"/>
+                <w:sz w:val="20"/>
+                <w:szCs w:val="20"/>
+              </w:rPr>
+              <w:t>Time(hours)</w:t>
+            </w:r>
+          </w:p>
+        </w:tc>
+        <w:tc>
+          <w:tcPr>
+            <w:tcW w:w="5193" w:type="dxa"/>
+          </w:tcPr>
+          <w:p>
+            <w:pPr>
+              <w:jc w:val="center"/>
+              <w:rPr>
+                <w:rFonts w:cstheme="minorHAnsi"/>
+                <w:sz w:val="20"/>
+                <w:szCs w:val="20"/>
+              </w:rPr>
+            </w:pPr>
+            <w:r>
+              <w:rPr>
+                <w:rFonts w:cstheme="minorHAnsi"/>
+                <w:sz w:val="20"/>
+                <w:szCs w:val="20"/>
+              </w:rPr>
+              <w:t>Description</w:t>
+            </w:r>
+          </w:p>
+        </w:tc>
+      </w:tr>
+      <w:tr>
+        <w:tc>
+          <w:tcPr>
+            <w:tcW w:w="2405" w:type="dxa"/>
+          </w:tcPr>
+          <w:p>
+            <w:pPr>
+              <w:rPr>
+                <w:rFonts w:cstheme="minorHAnsi"/>
+                <w:sz w:val="20"/>
+                <w:szCs w:val="20"/>
+              </w:rPr>
+            </w:pPr>
+          </w:p>
+        </w:tc>
+        <w:tc>
+          <w:tcPr>
+            <w:tcW w:w="1418" w:type="dxa"/>
+          </w:tcPr>
+          <w:p>
+            <w:pPr>
+              <w:rPr>
+                <w:rFonts w:cstheme="minorHAnsi"/>
+                <w:sz w:val="20"/>
+                <w:szCs w:val="20"/>
+              </w:rPr>
+            </w:pPr>
+          </w:p>
+        </w:tc>
+        <w:tc>
+          <w:tcPr>
+            <w:tcW w:w="5193" w:type="dxa"/>
+          </w:tcPr>
+          <w:p>
+            <w:pPr>
+              <w:rPr>
+                <w:rFonts w:cstheme="minorHAnsi"/>
+                <w:sz w:val="20"/>
+                <w:szCs w:val="20"/>
+              </w:rPr>
+            </w:pPr>
+          </w:p>
+        </w:tc>
+      </w:tr>
+      <w:tr>
+        <w:tc>
+          <w:tcPr>
+            <w:tcW w:w="2405" w:type="dxa"/>
+          </w:tcPr>
+          <w:p>
+            <w:pPr>
+              <w:jc w:val="center"/>
+              <w:rPr>
+                <w:rFonts w:eastAsia="Times New Roman" w:cstheme="minorHAnsi"/>
+                <w:sz w:val="20"/>
+                <w:szCs w:val="20"/>
+                <w:lang w:eastAsia="en-NZ"/>
+              </w:rPr>
+            </w:pPr>
+            <w:r>
+              <w:rPr>
+                <w:rFonts w:eastAsia="Times New Roman" w:cstheme="minorHAnsi"/>
+                <w:sz w:val="20"/>
+                <w:szCs w:val="20"/>
+                <w:lang w:eastAsia="en-NZ"/>
+              </w:rPr>
+              <w:t>Lecture</w:t>
+            </w:r>
+          </w:p>
+        </w:tc>
+        <w:tc>
+          <w:tcPr>
+            <w:tcW w:w="1418" w:type="dxa"/>
+          </w:tcPr>
+          <w:p>
+            <w:pPr>
+              <w:jc w:val="center"/>
+              <w:rPr>
+                <w:rFonts w:eastAsia="Times New Roman" w:cstheme="minorHAnsi"/>
+                <w:sz w:val="20"/>
+                <w:szCs w:val="20"/>
+                <w:lang w:eastAsia="en-NZ"/>
+              </w:rPr>
+            </w:pPr>
+            <w:r>
+              <w:rPr>
+                <w:rFonts w:eastAsia="Times New Roman" w:cstheme="minorHAnsi"/>
+                <w:sz w:val="20"/>
+                <w:szCs w:val="20"/>
+                <w:lang w:eastAsia="en-NZ"/>
+              </w:rPr>
+              <w:t>20</w:t>
+            </w:r>
+          </w:p>
+        </w:tc>
+        <w:tc>
+          <w:tcPr>
+            <w:tcW w:w="5193" w:type="dxa"/>
+          </w:tcPr>
+          <w:p>
+            <w:pPr>
+              <w:rPr>
+                <w:rFonts w:eastAsia="Times New Roman" w:cstheme="minorHAnsi"/>
+                <w:sz w:val="20"/>
+                <w:szCs w:val="20"/>
+                <w:lang w:eastAsia="en-NZ"/>
+              </w:rPr>
+            </w:pPr>
+            <w:r>
+              <w:rPr>
+                <w:rFonts w:eastAsia="Times New Roman" w:cstheme="minorHAnsi"/>
+                <w:sz w:val="20"/>
+                <w:szCs w:val="20"/>
+                <w:lang w:eastAsia="en-NZ"/>
+              </w:rPr>
+              <w:t> </w:t>
+            </w:r>
+            <w:r>
+              <w:rPr>
+                <w:rFonts w:eastAsia="Times New Roman" w:cstheme="minorHAnsi"/>
+                <w:sz w:val="20"/>
+                <w:szCs w:val="20"/>
+                <w:lang w:eastAsia="en-NZ"/>
+              </w:rPr>
+              <w:t>Approximated time on lectures. Main goal Upskilling</w:t>
+            </w:r>
+          </w:p>
+        </w:tc>
+      </w:tr>
+      <w:tr>
+        <w:tc>
+          <w:tcPr>
+            <w:tcW w:w="2405" w:type="dxa"/>
+          </w:tcPr>
+          <w:p>
+            <w:pPr>
+              <w:jc w:val="center"/>
+              <w:rPr>
+                <w:rFonts w:eastAsia="Times New Roman" w:cstheme="minorHAnsi"/>
+                <w:sz w:val="20"/>
+                <w:szCs w:val="20"/>
+                <w:lang w:eastAsia="en-NZ"/>
+              </w:rPr>
+            </w:pPr>
+            <w:r>
+              <w:rPr>
+                <w:rFonts w:eastAsia="Times New Roman" w:cstheme="minorHAnsi"/>
+                <w:sz w:val="20"/>
+                <w:szCs w:val="20"/>
+                <w:lang w:eastAsia="en-NZ"/>
+              </w:rPr>
+              <w:t>Register to Logbooks and minutes</w:t>
+            </w:r>
+          </w:p>
+        </w:tc>
+        <w:tc>
+          <w:tcPr>
+            <w:tcW w:w="1418" w:type="dxa"/>
+          </w:tcPr>
+          <w:p>
+            <w:pPr>
+              <w:jc w:val="center"/>
+              <w:rPr>
+                <w:rFonts w:eastAsia="Times New Roman" w:cstheme="minorHAnsi"/>
+                <w:sz w:val="20"/>
+                <w:szCs w:val="20"/>
+                <w:lang w:eastAsia="en-NZ"/>
+              </w:rPr>
+            </w:pPr>
+          </w:p>
+          <w:p>
+            <w:pPr>
+              <w:jc w:val="center"/>
+              <w:rPr>
+                <w:rFonts w:eastAsia="Times New Roman" w:cstheme="minorHAnsi"/>
+                <w:sz w:val="20"/>
+                <w:szCs w:val="20"/>
+                <w:lang w:eastAsia="en-NZ"/>
+              </w:rPr>
+            </w:pPr>
+            <w:r>
+              <w:rPr>
+                <w:rFonts w:eastAsia="Times New Roman" w:cstheme="minorHAnsi"/>
+                <w:sz w:val="20"/>
+                <w:szCs w:val="20"/>
+                <w:lang w:eastAsia="en-NZ"/>
+              </w:rPr>
+              <w:t>10</w:t>
+            </w:r>
+          </w:p>
+        </w:tc>
+        <w:tc>
+          <w:tcPr>
+            <w:tcW w:w="5193" w:type="dxa"/>
+          </w:tcPr>
+          <w:p>
+            <w:pPr>
+              <w:rPr>
+                <w:rFonts w:eastAsia="Times New Roman" w:cstheme="minorHAnsi"/>
+                <w:sz w:val="20"/>
+                <w:szCs w:val="20"/>
+                <w:lang w:eastAsia="en-NZ"/>
+              </w:rPr>
+            </w:pPr>
+            <w:r>
+              <w:rPr>
+                <w:rFonts w:eastAsia="Times New Roman" w:cstheme="minorHAnsi"/>
+                <w:sz w:val="20"/>
+                <w:szCs w:val="20"/>
+                <w:lang w:eastAsia="en-NZ"/>
+              </w:rPr>
+              <w:t>This includes time spent every week to update logbook, create minutes, communicate with the team through slack and other tasks that was minor to be recorded.</w:t>
+            </w:r>
+          </w:p>
+        </w:tc>
+      </w:tr>
+      <w:tr>
+        <w:tc>
+          <w:tcPr>
+            <w:tcW w:w="2405" w:type="dxa"/>
+          </w:tcPr>
+          <w:p>
+            <w:pPr>
+              <w:rPr>
+                <w:rFonts w:cstheme="minorHAnsi"/>
+                <w:sz w:val="20"/>
+                <w:szCs w:val="20"/>
+              </w:rPr>
+            </w:pPr>
+            <w:r>
+              <w:rPr>
+                <w:rFonts w:cstheme="minorHAnsi"/>
+                <w:sz w:val="20"/>
+                <w:szCs w:val="20"/>
+              </w:rPr>
+              <w:t>Meetings</w:t>
+            </w:r>
+          </w:p>
+        </w:tc>
+        <w:tc>
+          <w:tcPr>
+            <w:tcW w:w="1418" w:type="dxa"/>
+          </w:tcPr>
+          <w:p>
+            <w:pPr>
+              <w:jc w:val="center"/>
+              <w:rPr>
+                <w:rFonts w:cstheme="minorHAnsi"/>
+                <w:sz w:val="20"/>
+                <w:szCs w:val="20"/>
+              </w:rPr>
+            </w:pPr>
+            <w:r>
+              <w:rPr>
+                <w:rFonts w:cstheme="minorHAnsi"/>
+                <w:sz w:val="20"/>
+                <w:szCs w:val="20"/>
+              </w:rPr>
+              <w:t>20</w:t>
+            </w:r>
+          </w:p>
+        </w:tc>
+        <w:tc>
+          <w:tcPr>
+            <w:tcW w:w="5193" w:type="dxa"/>
+          </w:tcPr>
+          <w:p>
+            <w:pPr>
+              <w:rPr>
+                <w:rFonts w:cstheme="minorHAnsi"/>
+                <w:sz w:val="20"/>
+                <w:szCs w:val="20"/>
+              </w:rPr>
+            </w:pPr>
+            <w:r>
+              <w:rPr>
+                <w:rFonts w:cstheme="minorHAnsi"/>
+                <w:sz w:val="20"/>
+                <w:szCs w:val="20"/>
+              </w:rPr>
+              <w:t>Group, supervisor, client, external meetings</w:t>
+            </w:r>
+          </w:p>
+        </w:tc>
+      </w:tr>
+      <w:tr>
+        <w:tc>
+          <w:tcPr>
+            <w:tcW w:w="2405" w:type="dxa"/>
+          </w:tcPr>
+          <w:p>
+            <w:pPr>
+              <w:rPr>
+                <w:rFonts w:cstheme="minorHAnsi"/>
+                <w:sz w:val="20"/>
+                <w:szCs w:val="20"/>
+              </w:rPr>
+            </w:pPr>
+            <w:r>
+              <w:rPr>
+                <w:rFonts w:cstheme="minorHAnsi"/>
+                <w:sz w:val="20"/>
+                <w:szCs w:val="20"/>
+              </w:rPr>
+              <w:t xml:space="preserve">Project Proposal </w:t>
+            </w:r>
+          </w:p>
+        </w:tc>
+        <w:tc>
+          <w:tcPr>
+            <w:tcW w:w="1418" w:type="dxa"/>
+          </w:tcPr>
+          <w:p>
+            <w:pPr>
+              <w:jc w:val="center"/>
+              <w:rPr>
+                <w:rFonts w:cstheme="minorHAnsi"/>
+                <w:sz w:val="20"/>
+                <w:szCs w:val="20"/>
+              </w:rPr>
+            </w:pPr>
+            <w:r>
+              <w:rPr>
+                <w:rFonts w:cstheme="minorHAnsi"/>
+                <w:sz w:val="20"/>
+                <w:szCs w:val="20"/>
+              </w:rPr>
+              <w:t>26</w:t>
+            </w:r>
+          </w:p>
+        </w:tc>
+        <w:tc>
+          <w:tcPr>
+            <w:tcW w:w="5193" w:type="dxa"/>
+          </w:tcPr>
+          <w:p>
+            <w:pPr>
+              <w:rPr>
+                <w:rFonts w:cstheme="minorHAnsi"/>
+                <w:sz w:val="20"/>
+                <w:szCs w:val="20"/>
+              </w:rPr>
+            </w:pPr>
+            <w:r>
+              <w:rPr>
+                <w:rFonts w:cstheme="minorHAnsi"/>
+                <w:sz w:val="20"/>
+                <w:szCs w:val="20"/>
+              </w:rPr>
+              <w:t>Includes all activities\work done towards the project proposal</w:t>
+            </w:r>
+          </w:p>
+        </w:tc>
+      </w:tr>
+      <w:tr>
+        <w:tc>
+          <w:tcPr>
+            <w:tcW w:w="2405" w:type="dxa"/>
+          </w:tcPr>
+          <w:p>
+            <w:pPr>
+              <w:rPr>
+                <w:rFonts w:cstheme="minorHAnsi"/>
+                <w:sz w:val="20"/>
+                <w:szCs w:val="20"/>
+              </w:rPr>
+            </w:pPr>
+            <w:r>
+              <w:rPr>
+                <w:rFonts w:cstheme="minorHAnsi"/>
+                <w:sz w:val="20"/>
+                <w:szCs w:val="20"/>
+              </w:rPr>
+              <w:t>Planning phase</w:t>
+            </w:r>
+          </w:p>
+        </w:tc>
+        <w:tc>
+          <w:tcPr>
+            <w:tcW w:w="1418" w:type="dxa"/>
+          </w:tcPr>
+          <w:p>
+            <w:pPr>
+              <w:jc w:val="center"/>
+              <w:rPr>
+                <w:rFonts w:cstheme="minorHAnsi"/>
+                <w:sz w:val="20"/>
+                <w:szCs w:val="20"/>
+              </w:rPr>
+            </w:pPr>
+            <w:r>
+              <w:rPr>
+                <w:rFonts w:cstheme="minorHAnsi"/>
+                <w:sz w:val="20"/>
+                <w:szCs w:val="20"/>
+              </w:rPr>
+              <w:t>16</w:t>
+            </w:r>
+          </w:p>
+        </w:tc>
+        <w:tc>
+          <w:tcPr>
+            <w:tcW w:w="5193" w:type="dxa"/>
+          </w:tcPr>
+          <w:p>
+            <w:pPr>
+              <w:rPr>
+                <w:rFonts w:cstheme="minorHAnsi"/>
+                <w:sz w:val="20"/>
+                <w:szCs w:val="20"/>
+              </w:rPr>
+            </w:pPr>
+            <w:r>
+              <w:rPr>
+                <w:rFonts w:cstheme="minorHAnsi"/>
+                <w:sz w:val="20"/>
+                <w:szCs w:val="20"/>
+              </w:rPr>
+              <w:t>Includes research\ production of report\ questions\ communication with external part.</w:t>
+            </w:r>
+          </w:p>
+        </w:tc>
+      </w:tr>
+      <w:tr>
+        <w:tc>
+          <w:tcPr>
+            <w:tcW w:w="2405" w:type="dxa"/>
+          </w:tcPr>
+          <w:p>
+            <w:pPr>
+              <w:rPr>
+                <w:rFonts w:cstheme="minorHAnsi"/>
+                <w:sz w:val="20"/>
+                <w:szCs w:val="20"/>
+              </w:rPr>
+            </w:pPr>
+            <w:r>
+              <w:rPr>
+                <w:rFonts w:cstheme="minorHAnsi"/>
+                <w:sz w:val="20"/>
+                <w:szCs w:val="20"/>
+              </w:rPr>
+              <w:lastRenderedPageBreak/>
+              <w:t xml:space="preserve">Upskilling </w:t>
+            </w:r>
+          </w:p>
+        </w:tc>
+        <w:tc>
+          <w:tcPr>
+            <w:tcW w:w="1418" w:type="dxa"/>
+          </w:tcPr>
+          <w:p>
+            <w:pPr>
+              <w:rPr>
+                <w:rFonts w:cstheme="minorHAnsi"/>
+                <w:sz w:val="20"/>
+                <w:szCs w:val="20"/>
+              </w:rPr>
+            </w:pPr>
+            <w:r>
+              <w:rPr>
+                <w:rFonts w:cstheme="minorHAnsi"/>
+                <w:sz w:val="20"/>
+                <w:szCs w:val="20"/>
+              </w:rPr>
+              <w:t xml:space="preserve"> 10</w:t>
+            </w:r>
+          </w:p>
+        </w:tc>
+        <w:tc>
+          <w:tcPr>
+            <w:tcW w:w="5193" w:type="dxa"/>
+          </w:tcPr>
+          <w:p>
+            <w:pPr>
+              <w:rPr>
+                <w:rFonts w:cstheme="minorHAnsi"/>
+                <w:sz w:val="20"/>
+                <w:szCs w:val="20"/>
+              </w:rPr>
+            </w:pPr>
+            <w:r>
+              <w:rPr>
+                <w:rFonts w:cstheme="minorHAnsi"/>
+                <w:sz w:val="20"/>
+                <w:szCs w:val="20"/>
+              </w:rPr>
+              <w:t>Time spent on learning new skills\ tools\ research of new technologies.</w:t>
+            </w:r>
+          </w:p>
+        </w:tc>
+      </w:tr>
+      <w:tr>
+        <w:tc>
+          <w:tcPr>
+            <w:tcW w:w="2405" w:type="dxa"/>
+          </w:tcPr>
+          <w:p>
+            <w:pPr>
+              <w:rPr>
+                <w:rFonts w:cstheme="minorHAnsi"/>
+                <w:sz w:val="20"/>
+                <w:szCs w:val="20"/>
+              </w:rPr>
+            </w:pPr>
+            <w:r>
+              <w:rPr>
+                <w:rFonts w:cstheme="minorHAnsi"/>
+                <w:sz w:val="20"/>
+                <w:szCs w:val="20"/>
+              </w:rPr>
+              <w:t>Total</w:t>
+            </w:r>
+          </w:p>
+        </w:tc>
+        <w:tc>
+          <w:tcPr>
+            <w:tcW w:w="1418" w:type="dxa"/>
+          </w:tcPr>
+          <w:p>
+            <w:pPr>
+              <w:rPr>
+                <w:rFonts w:cstheme="minorHAnsi"/>
+                <w:sz w:val="20"/>
+                <w:szCs w:val="20"/>
+              </w:rPr>
+            </w:pPr>
+            <w:r>
+              <w:rPr>
+                <w:rFonts w:cstheme="minorHAnsi"/>
+                <w:sz w:val="20"/>
+                <w:szCs w:val="20"/>
+              </w:rPr>
+              <w:t>Approx. 102</w:t>
+            </w:r>
+          </w:p>
+        </w:tc>
+        <w:tc>
+          <w:tcPr>
+            <w:tcW w:w="5193" w:type="dxa"/>
+          </w:tcPr>
+          <w:p>
+            <w:pPr>
+              <w:rPr>
+                <w:rFonts w:cstheme="minorHAnsi"/>
+                <w:sz w:val="20"/>
+                <w:szCs w:val="20"/>
+              </w:rPr>
+            </w:pPr>
+          </w:p>
+        </w:tc>
+      </w:tr>
+    </w:tbl>
+    <w:p>
+      <w:pPr>
+        <w:rPr>
+          <w:rFonts w:cstheme="minorHAnsi"/>
+          <w:sz w:val="20"/>
+          <w:szCs w:val="20"/>
+        </w:rPr>
+      </w:pPr>
     </w:p>
     <w:sectPr>
       <w:pgSz w:w="11906" w:h="16838"/>
@@ -7993,6 +8353,25 @@
       <w:lang w:eastAsia="en-NZ"/>
     </w:rPr>
   </w:style>
+  <w:style w:type="table" w:styleId="TableGrid">
+    <w:name w:val="Table Grid"/>
+    <w:basedOn w:val="TableNormal"/>
+    <w:uiPriority w:val="39"/>
+    <w:rsid w:val="004C7CD3"/>
+    <w:pPr>
+      <w:spacing w:after="0" w:line="240" w:lineRule="auto"/>
+    </w:pPr>
+    <w:tblPr>
+      <w:tblBorders>
+        <w:top w:val="single" w:sz="4" w:space="0" w:color="auto"/>
+        <w:left w:val="single" w:sz="4" w:space="0" w:color="auto"/>
+        <w:bottom w:val="single" w:sz="4" w:space="0" w:color="auto"/>
+        <w:right w:val="single" w:sz="4" w:space="0" w:color="auto"/>
+        <w:insideH w:val="single" w:sz="4" w:space="0" w:color="auto"/>
+        <w:insideV w:val="single" w:sz="4" w:space="0" w:color="auto"/>
+      </w:tblBorders>
+    </w:tblPr>
+  </w:style>
 </w:styles>
 </file>
 

</xml_diff>